<commit_message>
Add missing files: odoo_service.py improvements and Arabic employment letter template
</commit_message>
<xml_diff>
--- a/templates/Employment Letter - ARABIC - Female.docx
+++ b/templates/Employment Letter - ARABIC - Female.docx
@@ -14,7 +14,7 @@
     <w:tbl>
       <w:tblPr>
         <w:tblStyle w:val="TableGrid"/>
-        <w:tblW w:w="0" w:type="auto"/>
+        <w:tblW w:w="5000" w:type="pct"/>
         <w:tblBorders>
           <w:top w:val="none" w:sz="0" w:space="0" w:color="auto"/>
           <w:left w:val="none" w:sz="0" w:space="0" w:color="auto"/>
@@ -23,21 +23,26 @@
           <w:insideH w:val="none" w:sz="0" w:space="0" w:color="auto"/>
           <w:insideV w:val="none" w:sz="0" w:space="0" w:color="auto"/>
         </w:tblBorders>
+        <w:tblCellMar>
+          <w:left w:w="0" w:type="dxa"/>
+          <w:right w:w="0" w:type="dxa"/>
+        </w:tblCellMar>
         <w:tblLook w:val="04A0" w:firstRow="1" w:lastRow="0" w:firstColumn="1" w:lastColumn="0" w:noHBand="0" w:noVBand="1"/>
       </w:tblPr>
       <w:tblGrid>
-        <w:gridCol w:w="4463"/>
-        <w:gridCol w:w="4463"/>
+        <w:gridCol w:w="4468"/>
+        <w:gridCol w:w="4468"/>
       </w:tblGrid>
       <w:tr>
         <w:tc>
           <w:tcPr>
-            <w:tcW w:w="4463" w:type="dxa"/>
+            <w:tcW w:w="2500" w:type="pct"/>
           </w:tcPr>
           <w:p>
             <w:pPr>
-              <w:rPr>
-                <w:rFonts w:asciiTheme="majorHAnsi" w:hAnsiTheme="majorHAnsi" w:cstheme="minorHAnsi"/>
+              <w:jc w:val="both"/>
+              <w:rPr>
+                <w:rFonts w:ascii="Arial" w:hAnsi="Arial" w:cs="Arial"/>
                 <w:b/>
                 <w:bCs/>
               </w:rPr>
@@ -45,7 +50,7 @@
             <w:bookmarkStart w:id="0" w:name="_Hlk175746290"/>
             <w:r>
               <w:rPr>
-                <w:rFonts w:asciiTheme="majorHAnsi" w:hAnsiTheme="majorHAnsi" w:cstheme="minorHAnsi"/>
+                <w:rFonts w:ascii="Arial" w:hAnsi="Arial" w:cs="Arial"/>
                 <w:b/>
                 <w:bCs/>
               </w:rPr>
@@ -53,7 +58,7 @@
             </w:r>
             <w:r>
               <w:rPr>
-                <w:rFonts w:asciiTheme="majorHAnsi" w:hAnsiTheme="majorHAnsi" w:cstheme="minorHAnsi"/>
+                <w:rFonts w:ascii="Arial" w:hAnsi="Arial" w:cs="Arial"/>
                 <w:b/>
                 <w:bCs/>
                 <w:highlight w:val="yellow"/>
@@ -62,7 +67,7 @@
             </w:r>
             <w:r>
               <w:rPr>
-                <w:rFonts w:asciiTheme="majorHAnsi" w:hAnsiTheme="majorHAnsi" w:cstheme="minorHAnsi"/>
+                <w:rFonts w:ascii="Arial" w:hAnsi="Arial" w:cs="Arial"/>
                 <w:b/>
                 <w:bCs/>
               </w:rPr>
@@ -72,13 +77,13 @@
         </w:tc>
         <w:tc>
           <w:tcPr>
-            <w:tcW w:w="4463" w:type="dxa"/>
+            <w:tcW w:w="2500" w:type="pct"/>
           </w:tcPr>
           <w:p>
             <w:pPr>
-              <w:jc w:val="right"/>
-              <w:rPr>
-                <w:rFonts w:asciiTheme="majorHAnsi" w:hAnsiTheme="majorHAnsi" w:cstheme="minorHAnsi"/>
+              <w:bidi/>
+              <w:rPr>
+                <w:rFonts w:ascii="Arial" w:hAnsi="Arial" w:cs="Arial"/>
                 <w:b/>
                 <w:bCs/>
                 <w:sz w:val="28"/>
@@ -87,7 +92,7 @@
             </w:pPr>
             <w:r>
               <w:rPr>
-                <w:rFonts w:asciiTheme="majorHAnsi" w:hAnsiTheme="majorHAnsi" w:cs="Times New Roman"/>
+                <w:rFonts w:ascii="Arial" w:hAnsi="Arial" w:cs="Arial"/>
                 <w:b/>
                 <w:bCs/>
                 <w:sz w:val="28"/>
@@ -102,13 +107,13 @@
       <w:tr>
         <w:tc>
           <w:tcPr>
-            <w:tcW w:w="8926" w:type="dxa"/>
+            <w:tcW w:w="5000" w:type="pct"/>
             <w:gridSpan w:val="2"/>
           </w:tcPr>
           <w:p>
             <w:pPr>
               <w:rPr>
-                <w:rFonts w:asciiTheme="majorHAnsi" w:hAnsiTheme="majorHAnsi" w:cstheme="minorHAnsi"/>
+                <w:rFonts w:ascii="Arial" w:hAnsi="Arial" w:cs="Arial"/>
                 <w:b/>
                 <w:bCs/>
                 <w:sz w:val="28"/>
@@ -119,8 +124,9 @@
           <w:p>
             <w:pPr>
               <w:bidi/>
-              <w:rPr>
-                <w:rFonts w:asciiTheme="majorHAnsi" w:hAnsiTheme="majorHAnsi" w:cstheme="minorBidi"/>
+              <w:jc w:val="both"/>
+              <w:rPr>
+                <w:rFonts w:ascii="Arial" w:hAnsi="Arial" w:cs="Arial"/>
                 <w:b/>
                 <w:bCs/>
                 <w:sz w:val="28"/>
@@ -131,7 +137,7 @@
             </w:pPr>
             <w:r>
               <w:rPr>
-                <w:rFonts w:asciiTheme="majorHAnsi" w:hAnsiTheme="majorHAnsi" w:cstheme="minorBidi" w:hint="cs"/>
+                <w:rFonts w:ascii="Arial" w:hAnsi="Arial" w:cs="Arial"/>
                 <w:b/>
                 <w:bCs/>
                 <w:sz w:val="28"/>
@@ -143,7 +149,7 @@
             </w:r>
             <w:r>
               <w:rPr>
-                <w:rFonts w:asciiTheme="majorHAnsi" w:hAnsiTheme="majorHAnsi" w:cs="Times New Roman"/>
+                <w:rFonts w:ascii="Arial" w:hAnsi="Arial" w:cs="Arial"/>
                 <w:sz w:val="28"/>
                 <w:szCs w:val="28"/>
                 <w:rtl/>
@@ -152,7 +158,7 @@
             </w:r>
             <w:r>
               <w:rPr>
-                <w:rFonts w:asciiTheme="majorHAnsi" w:hAnsiTheme="majorHAnsi" w:cs="Times New Roman"/>
+                <w:rFonts w:ascii="Arial" w:hAnsi="Arial" w:cs="Arial"/>
                 <w:b/>
                 <w:bCs/>
                 <w:sz w:val="28"/>
@@ -164,7 +170,7 @@
             </w:r>
             <w:r>
               <w:rPr>
-                <w:rFonts w:asciiTheme="majorHAnsi" w:hAnsiTheme="majorHAnsi" w:cs="Times New Roman"/>
+                <w:rFonts w:ascii="Arial" w:hAnsi="Arial" w:cs="Arial"/>
                 <w:sz w:val="28"/>
                 <w:szCs w:val="28"/>
                 <w:rtl/>
@@ -175,7 +181,7 @@
           <w:p>
             <w:pPr>
               <w:rPr>
-                <w:rFonts w:asciiTheme="majorHAnsi" w:hAnsiTheme="majorHAnsi" w:cstheme="minorHAnsi"/>
+                <w:rFonts w:ascii="Arial" w:hAnsi="Arial" w:cs="Arial"/>
                 <w:b/>
                 <w:bCs/>
                 <w:sz w:val="28"/>
@@ -186,7 +192,7 @@
           <w:p>
             <w:pPr>
               <w:rPr>
-                <w:rFonts w:asciiTheme="majorHAnsi" w:hAnsiTheme="majorHAnsi" w:cstheme="minorHAnsi"/>
+                <w:rFonts w:ascii="Arial" w:hAnsi="Arial" w:cs="Arial"/>
                 <w:b/>
                 <w:bCs/>
                 <w:sz w:val="28"/>
@@ -199,14 +205,15 @@
       <w:tr>
         <w:tc>
           <w:tcPr>
-            <w:tcW w:w="8926" w:type="dxa"/>
+            <w:tcW w:w="5000" w:type="pct"/>
             <w:gridSpan w:val="2"/>
           </w:tcPr>
           <w:p>
             <w:pPr>
+              <w:bidi/>
               <w:jc w:val="center"/>
               <w:rPr>
-                <w:rFonts w:asciiTheme="majorHAnsi" w:hAnsiTheme="majorHAnsi" w:cstheme="minorHAnsi"/>
+                <w:rFonts w:ascii="Arial" w:hAnsi="Arial" w:cs="Arial"/>
                 <w:b/>
                 <w:bCs/>
                 <w:sz w:val="28"/>
@@ -216,7 +223,7 @@
             </w:pPr>
             <w:r>
               <w:rPr>
-                <w:rFonts w:asciiTheme="majorHAnsi" w:hAnsiTheme="majorHAnsi" w:cs="Times New Roman"/>
+                <w:rFonts w:ascii="Arial" w:hAnsi="Arial" w:cs="Arial"/>
                 <w:b/>
                 <w:bCs/>
                 <w:sz w:val="28"/>
@@ -232,31 +239,15 @@
       <w:tr>
         <w:tc>
           <w:tcPr>
-            <w:tcW w:w="8926" w:type="dxa"/>
+            <w:tcW w:w="5000" w:type="pct"/>
             <w:gridSpan w:val="2"/>
           </w:tcPr>
           <w:p>
             <w:pPr>
-              <w:rPr>
-                <w:rFonts w:asciiTheme="majorHAnsi" w:hAnsiTheme="majorHAnsi" w:cstheme="minorHAnsi"/>
-                <w:sz w:val="28"/>
-                <w:szCs w:val="28"/>
-              </w:rPr>
-            </w:pPr>
-          </w:p>
-          <w:p>
-            <w:pPr>
-              <w:rPr>
-                <w:rFonts w:asciiTheme="majorHAnsi" w:hAnsiTheme="majorHAnsi" w:cstheme="minorHAnsi"/>
-                <w:sz w:val="28"/>
-                <w:szCs w:val="28"/>
-              </w:rPr>
-            </w:pPr>
-          </w:p>
-          <w:p>
-            <w:pPr>
-              <w:rPr>
-                <w:rFonts w:asciiTheme="majorHAnsi" w:hAnsiTheme="majorHAnsi" w:cstheme="minorHAnsi"/>
+              <w:bidi/>
+              <w:rPr>
+                <w:rFonts w:ascii="Arial" w:hAnsi="Arial" w:cs="Arial"/>
+                <w:color w:val="2B1B4C" w:themeColor="text2"/>
                 <w:sz w:val="28"/>
                 <w:szCs w:val="28"/>
               </w:rPr>
@@ -266,175 +257,8 @@
             <w:pPr>
               <w:bidi/>
               <w:rPr>
-                <w:rFonts w:asciiTheme="majorHAnsi" w:hAnsiTheme="majorHAnsi" w:cstheme="minorHAnsi"/>
-                <w:sz w:val="28"/>
-                <w:szCs w:val="28"/>
-              </w:rPr>
-            </w:pPr>
-            <w:r>
-              <w:rPr>
-                <w:rFonts w:asciiTheme="majorHAnsi" w:hAnsiTheme="majorHAnsi" w:cs="Times New Roman"/>
-                <w:sz w:val="28"/>
-                <w:szCs w:val="28"/>
-                <w:rtl/>
-              </w:rPr>
-              <w:t xml:space="preserve">تشهد </w:t>
-            </w:r>
-            <w:r>
-              <w:rPr>
-                <w:rFonts w:asciiTheme="majorHAnsi" w:hAnsiTheme="majorHAnsi" w:cs="Times New Roman"/>
-                <w:sz w:val="28"/>
-                <w:szCs w:val="28"/>
-                <w:highlight w:val="yellow"/>
-                <w:rtl/>
-              </w:rPr>
-              <w:t xml:space="preserve">شركة </w:t>
-            </w:r>
-            <w:r>
-              <w:rPr>
-                <w:rFonts w:asciiTheme="majorHAnsi" w:hAnsiTheme="majorHAnsi" w:cs="Times New Roman"/>
-                <w:sz w:val="28"/>
-                <w:szCs w:val="28"/>
-              </w:rPr>
-              <w:t xml:space="preserve"> (</w:t>
-            </w:r>
-            <w:proofErr w:type="spellStart"/>
-            <w:r>
-              <w:rPr>
-                <w:rFonts w:asciiTheme="majorHAnsi" w:hAnsiTheme="majorHAnsi" w:cstheme="majorBidi"/>
-                <w:b/>
-                <w:bCs/>
-              </w:rPr>
-              <w:t>Company</w:t>
-            </w:r>
-            <w:r>
-              <w:rPr>
-                <w:rFonts w:asciiTheme="majorHAnsi" w:hAnsiTheme="majorHAnsi" w:cstheme="majorBidi"/>
-                <w:b/>
-                <w:bCs/>
-              </w:rPr>
-              <w:t>A</w:t>
-            </w:r>
-            <w:proofErr w:type="spellEnd"/>
-            <w:r>
-              <w:rPr>
-                <w:rFonts w:asciiTheme="majorHAnsi" w:hAnsiTheme="majorHAnsi" w:cs="Times New Roman"/>
-                <w:sz w:val="28"/>
-                <w:szCs w:val="28"/>
-              </w:rPr>
-              <w:t>)</w:t>
-            </w:r>
-            <w:r>
-              <w:rPr>
-                <w:rFonts w:asciiTheme="majorHAnsi" w:hAnsiTheme="majorHAnsi" w:cs="Times New Roman"/>
-                <w:sz w:val="28"/>
-                <w:szCs w:val="28"/>
-                <w:rtl/>
-              </w:rPr>
-              <w:t>ان السيدة (</w:t>
-            </w:r>
-            <w:r>
-              <w:rPr>
-                <w:rFonts w:asciiTheme="majorHAnsi" w:hAnsiTheme="majorHAnsi" w:cs="Times New Roman"/>
-                <w:b/>
-                <w:bCs/>
-                <w:sz w:val="28"/>
-                <w:szCs w:val="28"/>
-                <w:highlight w:val="yellow"/>
-                <w:rtl/>
-              </w:rPr>
-              <w:t>الاسم الكامل</w:t>
-            </w:r>
-            <w:r>
-              <w:rPr>
-                <w:rFonts w:asciiTheme="majorHAnsi" w:hAnsiTheme="majorHAnsi" w:cs="Times New Roman"/>
-                <w:sz w:val="28"/>
-                <w:szCs w:val="28"/>
-                <w:rtl/>
-              </w:rPr>
-              <w:t>) كانت تعمل لدينا بوظيفة</w:t>
-            </w:r>
-            <w:r>
-              <w:rPr>
-                <w:rFonts w:asciiTheme="majorHAnsi" w:hAnsiTheme="majorHAnsi" w:cstheme="minorHAnsi"/>
-                <w:sz w:val="28"/>
-                <w:szCs w:val="28"/>
-              </w:rPr>
-              <w:t xml:space="preserve"> (</w:t>
-            </w:r>
-            <w:r>
-              <w:rPr>
-                <w:rFonts w:asciiTheme="majorHAnsi" w:hAnsiTheme="majorHAnsi" w:cstheme="minorHAnsi"/>
-                <w:b/>
-                <w:bCs/>
-                <w:highlight w:val="yellow"/>
-              </w:rPr>
-              <w:t>Position</w:t>
-            </w:r>
-            <w:r>
-              <w:rPr>
-                <w:rFonts w:asciiTheme="majorHAnsi" w:hAnsiTheme="majorHAnsi" w:cstheme="minorHAnsi"/>
-                <w:sz w:val="28"/>
-                <w:szCs w:val="28"/>
-              </w:rPr>
-              <w:t xml:space="preserve">) </w:t>
-            </w:r>
-            <w:r>
-              <w:rPr>
-                <w:rFonts w:asciiTheme="majorHAnsi" w:hAnsiTheme="majorHAnsi" w:cs="Times New Roman"/>
-                <w:sz w:val="28"/>
-                <w:szCs w:val="28"/>
-                <w:rtl/>
-              </w:rPr>
-              <w:t xml:space="preserve">في </w:t>
-            </w:r>
-            <w:r>
-              <w:rPr>
-                <w:rFonts w:asciiTheme="majorHAnsi" w:hAnsiTheme="majorHAnsi" w:cs="Times New Roman"/>
-                <w:sz w:val="28"/>
-                <w:szCs w:val="28"/>
-              </w:rPr>
-              <w:t>(</w:t>
-            </w:r>
-            <w:r>
-              <w:rPr>
-                <w:rFonts w:asciiTheme="majorHAnsi" w:hAnsiTheme="majorHAnsi" w:cs="Times New Roman"/>
-                <w:b/>
-                <w:bCs/>
-                <w:highlight w:val="yellow"/>
-              </w:rPr>
-              <w:t>DD/MM/YYYY</w:t>
-            </w:r>
-            <w:r>
-              <w:rPr>
-                <w:rFonts w:asciiTheme="majorHAnsi" w:hAnsiTheme="majorHAnsi" w:cs="Times New Roman"/>
-                <w:sz w:val="28"/>
-                <w:szCs w:val="28"/>
-              </w:rPr>
-              <w:t>)</w:t>
-            </w:r>
-            <w:r>
-              <w:rPr>
-                <w:rFonts w:asciiTheme="majorHAnsi" w:hAnsiTheme="majorHAnsi" w:cs="Times New Roman"/>
-                <w:sz w:val="28"/>
-                <w:szCs w:val="28"/>
-                <w:rtl/>
-              </w:rPr>
-              <w:t>. وخلال فترة عملها في الشركة اظهرت نجاحاً واضحاً وكانت مثال للإلتزام والإجتهاد في العمل وبناءً على طلبها أعطيت هذه الشهادة دون تحمل الشركة أي مسؤولية</w:t>
-            </w:r>
-            <w:r>
-              <w:rPr>
-                <w:rFonts w:asciiTheme="majorHAnsi" w:hAnsiTheme="majorHAnsi" w:cstheme="minorHAnsi"/>
-                <w:sz w:val="28"/>
-                <w:szCs w:val="28"/>
-              </w:rPr>
-              <w:t>.</w:t>
-            </w:r>
-          </w:p>
-          <w:p>
-            <w:pPr>
-              <w:rPr>
-                <w:rFonts w:asciiTheme="majorHAnsi" w:hAnsiTheme="majorHAnsi" w:cstheme="minorHAnsi"/>
+                <w:rFonts w:ascii="Arial" w:hAnsi="Arial" w:cs="Arial"/>
+                <w:color w:val="2B1B4C" w:themeColor="text2"/>
                 <w:sz w:val="28"/>
                 <w:szCs w:val="28"/>
               </w:rPr>
@@ -444,35 +268,238 @@
             <w:pPr>
               <w:bidi/>
               <w:rPr>
-                <w:rFonts w:asciiTheme="majorHAnsi" w:hAnsiTheme="majorHAnsi" w:cs="Times New Roman"/>
+                <w:rFonts w:ascii="Arial" w:hAnsi="Arial" w:cs="Arial"/>
+                <w:color w:val="2B1B4C" w:themeColor="text2"/>
+                <w:sz w:val="28"/>
+                <w:szCs w:val="28"/>
+              </w:rPr>
+            </w:pPr>
+          </w:p>
+          <w:p>
+            <w:pPr>
+              <w:bidi/>
+              <w:rPr>
+                <w:rFonts w:ascii="Arial" w:hAnsi="Arial" w:cs="Arial"/>
+                <w:color w:val="2B1B4C" w:themeColor="text2"/>
+                <w:sz w:val="28"/>
+                <w:szCs w:val="28"/>
+              </w:rPr>
+            </w:pPr>
+            <w:r>
+              <w:rPr>
+                <w:rFonts w:ascii="Arial" w:hAnsi="Arial" w:cs="Arial"/>
+                <w:color w:val="2B1B4C" w:themeColor="text2"/>
+                <w:sz w:val="28"/>
+                <w:szCs w:val="28"/>
+                <w:rtl/>
+              </w:rPr>
+              <w:t xml:space="preserve">تشهد </w:t>
+            </w:r>
+            <w:r>
+              <w:rPr>
+                <w:rFonts w:ascii="Arial" w:hAnsi="Arial" w:cs="Arial"/>
+                <w:color w:val="2B1B4C" w:themeColor="text2"/>
+                <w:sz w:val="28"/>
+                <w:szCs w:val="28"/>
+                <w:highlight w:val="yellow"/>
+                <w:rtl/>
+              </w:rPr>
+              <w:t xml:space="preserve">شركة </w:t>
+            </w:r>
+            <w:r>
+              <w:rPr>
+                <w:rFonts w:ascii="Arial" w:hAnsi="Arial" w:cs="Arial"/>
+                <w:color w:val="2B1B4C" w:themeColor="text2"/>
+                <w:sz w:val="28"/>
+                <w:szCs w:val="28"/>
+              </w:rPr>
+              <w:t xml:space="preserve"> (</w:t>
+            </w:r>
+            <w:proofErr w:type="spellStart"/>
+            <w:r>
+              <w:rPr>
+                <w:rFonts w:ascii="Arial" w:hAnsi="Arial" w:cs="Arial"/>
                 <w:b/>
                 <w:bCs/>
-                <w:sz w:val="28"/>
-                <w:szCs w:val="28"/>
-              </w:rPr>
-            </w:pPr>
-            <w:r>
-              <w:rPr>
-                <w:rFonts w:asciiTheme="majorHAnsi" w:hAnsiTheme="majorHAnsi" w:cs="Times New Roman"/>
+                <w:color w:val="2B1B4C" w:themeColor="text2"/>
+              </w:rPr>
+              <w:t>CompanyA</w:t>
+            </w:r>
+            <w:proofErr w:type="spellEnd"/>
+            <w:r>
+              <w:rPr>
+                <w:rFonts w:ascii="Arial" w:hAnsi="Arial" w:cs="Arial"/>
+                <w:color w:val="2B1B4C" w:themeColor="text2"/>
+                <w:sz w:val="28"/>
+                <w:szCs w:val="28"/>
+              </w:rPr>
+              <w:t>)</w:t>
+            </w:r>
+            <w:r>
+              <w:rPr>
+                <w:rFonts w:ascii="Arial" w:hAnsi="Arial" w:cs="Arial"/>
+                <w:color w:val="2B1B4C" w:themeColor="text2"/>
+                <w:sz w:val="28"/>
+                <w:szCs w:val="28"/>
+                <w:rtl/>
+              </w:rPr>
+              <w:t>ان السيدة (</w:t>
+            </w:r>
+            <w:r>
+              <w:rPr>
+                <w:rFonts w:ascii="Arial" w:hAnsi="Arial" w:cs="Arial"/>
                 <w:b/>
                 <w:bCs/>
-                <w:color w:val="FF0000"/>
-                <w:sz w:val="28"/>
-                <w:szCs w:val="28"/>
+                <w:color w:val="2B1B4C" w:themeColor="text2"/>
+                <w:sz w:val="28"/>
+                <w:szCs w:val="28"/>
+                <w:highlight w:val="yellow"/>
                 <w:rtl/>
               </w:rPr>
-              <w:t>مع اخلاصي</w:t>
-            </w:r>
-            <w:r>
-              <w:rPr>
-                <w:rFonts w:asciiTheme="majorHAnsi" w:hAnsiTheme="majorHAnsi" w:cs="Times New Roman"/>
+              <w:t>الاسم الكامل</w:t>
+            </w:r>
+            <w:r>
+              <w:rPr>
+                <w:rFonts w:ascii="Arial" w:hAnsi="Arial" w:cs="Arial"/>
+                <w:color w:val="2B1B4C" w:themeColor="text2"/>
+                <w:sz w:val="28"/>
+                <w:szCs w:val="28"/>
+                <w:rtl/>
+              </w:rPr>
+              <w:t>) كانت تعمل لدينا بوظيفة</w:t>
+            </w:r>
+            <w:r>
+              <w:rPr>
+                <w:rFonts w:ascii="Arial" w:hAnsi="Arial" w:cs="Arial"/>
+                <w:color w:val="2B1B4C" w:themeColor="text2"/>
+                <w:sz w:val="28"/>
+                <w:szCs w:val="28"/>
+              </w:rPr>
+              <w:t xml:space="preserve"> (</w:t>
+            </w:r>
+            <w:r>
+              <w:rPr>
+                <w:rFonts w:ascii="Arial" w:hAnsi="Arial" w:cs="Arial"/>
                 <w:b/>
                 <w:bCs/>
+                <w:color w:val="2B1B4C" w:themeColor="text2"/>
+                <w:highlight w:val="yellow"/>
+              </w:rPr>
+              <w:t>Position</w:t>
+            </w:r>
+            <w:r>
+              <w:rPr>
+                <w:rFonts w:ascii="Arial" w:hAnsi="Arial" w:cs="Arial"/>
+                <w:color w:val="2B1B4C" w:themeColor="text2"/>
+                <w:sz w:val="28"/>
+                <w:szCs w:val="28"/>
+              </w:rPr>
+              <w:t xml:space="preserve">) </w:t>
+            </w:r>
+            <w:r>
+              <w:rPr>
+                <w:rFonts w:ascii="Arial" w:hAnsi="Arial" w:cs="Arial"/>
+                <w:color w:val="2B1B4C" w:themeColor="text2"/>
                 <w:sz w:val="28"/>
                 <w:szCs w:val="28"/>
                 <w:rtl/>
               </w:rPr>
-              <w:t>,</w:t>
+              <w:t xml:space="preserve">في </w:t>
+            </w:r>
+            <w:r>
+              <w:rPr>
+                <w:rFonts w:ascii="Arial" w:hAnsi="Arial" w:cs="Arial"/>
+                <w:color w:val="2B1B4C" w:themeColor="text2"/>
+                <w:sz w:val="28"/>
+                <w:szCs w:val="28"/>
+              </w:rPr>
+              <w:t>(</w:t>
+            </w:r>
+            <w:r>
+              <w:rPr>
+                <w:rFonts w:ascii="Arial" w:hAnsi="Arial" w:cs="Arial"/>
+                <w:b/>
+                <w:bCs/>
+                <w:color w:val="2B1B4C" w:themeColor="text2"/>
+                <w:highlight w:val="yellow"/>
+              </w:rPr>
+              <w:t>DD/MM/YYYY</w:t>
+            </w:r>
+            <w:r>
+              <w:rPr>
+                <w:rFonts w:ascii="Arial" w:hAnsi="Arial" w:cs="Arial"/>
+                <w:color w:val="2B1B4C" w:themeColor="text2"/>
+                <w:sz w:val="28"/>
+                <w:szCs w:val="28"/>
+              </w:rPr>
+              <w:t>)</w:t>
+            </w:r>
+            <w:r>
+              <w:rPr>
+                <w:rFonts w:ascii="Arial" w:hAnsi="Arial" w:cs="Arial"/>
+                <w:color w:val="2B1B4C" w:themeColor="text2"/>
+                <w:sz w:val="28"/>
+                <w:szCs w:val="28"/>
+                <w:rtl/>
+              </w:rPr>
+              <w:t>. وخلال فترة عملها في الشركة اظهرت نجاحاً واضحاً وكانت مثال للإلتزام والإجتهاد في العمل وبناءً على طلبها أعطيت هذه الشهادة دون تحمل الشركة أي مسؤولية</w:t>
+            </w:r>
+            <w:r>
+              <w:rPr>
+                <w:rFonts w:ascii="Arial" w:hAnsi="Arial" w:cs="Arial"/>
+                <w:color w:val="2B1B4C" w:themeColor="text2"/>
+                <w:sz w:val="28"/>
+                <w:szCs w:val="28"/>
+              </w:rPr>
+              <w:t>.</w:t>
+            </w:r>
+          </w:p>
+          <w:p>
+            <w:pPr>
+              <w:bidi/>
+              <w:rPr>
+                <w:rFonts w:ascii="Arial" w:hAnsi="Arial" w:cs="Arial"/>
+                <w:color w:val="2B1B4C" w:themeColor="text2"/>
+                <w:sz w:val="28"/>
+                <w:szCs w:val="28"/>
+              </w:rPr>
+            </w:pPr>
+          </w:p>
+          <w:p>
+            <w:pPr>
+              <w:bidi/>
+              <w:rPr>
+                <w:rFonts w:ascii="Arial" w:hAnsi="Arial" w:cs="Arial"/>
+                <w:b/>
+                <w:bCs/>
+                <w:color w:val="2B1B4C" w:themeColor="text2"/>
+                <w:sz w:val="28"/>
+                <w:szCs w:val="28"/>
+              </w:rPr>
+            </w:pPr>
+            <w:r>
+              <w:rPr>
+                <w:rFonts w:ascii="Arial" w:hAnsi="Arial" w:cs="Arial"/>
+                <w:b/>
+                <w:bCs/>
+                <w:color w:val="2B1B4C" w:themeColor="text2"/>
+                <w:sz w:val="28"/>
+                <w:szCs w:val="28"/>
+                <w:rtl/>
+              </w:rPr>
+              <w:t>مع اخلاصي</w:t>
+            </w:r>
+            <w:r>
+              <w:rPr>
+                <w:rFonts w:ascii="Arial" w:hAnsi="Arial" w:cs="Arial" w:hint="cs"/>
+                <w:b/>
+                <w:bCs/>
+                <w:color w:val="2B1B4C" w:themeColor="text2"/>
+                <w:sz w:val="28"/>
+                <w:szCs w:val="28"/>
+                <w:rtl/>
+              </w:rPr>
+              <w:t>،</w:t>
             </w:r>
           </w:p>
         </w:tc>
@@ -483,14 +510,14 @@
         </w:trPr>
         <w:tc>
           <w:tcPr>
-            <w:tcW w:w="8926" w:type="dxa"/>
+            <w:tcW w:w="5000" w:type="pct"/>
             <w:gridSpan w:val="2"/>
           </w:tcPr>
           <w:p>
             <w:pPr>
-              <w:jc w:val="right"/>
-              <w:rPr>
-                <w:rFonts w:asciiTheme="majorHAnsi" w:hAnsiTheme="majorHAnsi"/>
+              <w:bidi/>
+              <w:rPr>
+                <w:rFonts w:ascii="Arial" w:hAnsi="Arial" w:cs="Arial"/>
                 <w:sz w:val="28"/>
                 <w:szCs w:val="28"/>
                 <w:rtl/>
@@ -498,7 +525,7 @@
             </w:pPr>
             <w:r>
               <w:rPr>
-                <w:rFonts w:asciiTheme="majorHAnsi" w:hAnsiTheme="majorHAnsi" w:cs="Times New Roman"/>
+                <w:rFonts w:ascii="Arial" w:hAnsi="Arial" w:cs="Arial"/>
                 <w:sz w:val="28"/>
                 <w:szCs w:val="28"/>
                 <w:rtl/>
@@ -507,7 +534,7 @@
             </w:r>
             <w:r>
               <w:rPr>
-                <w:rFonts w:asciiTheme="majorHAnsi" w:hAnsiTheme="majorHAnsi"/>
+                <w:rFonts w:ascii="Arial" w:hAnsi="Arial" w:cs="Arial"/>
                 <w:sz w:val="28"/>
                 <w:szCs w:val="28"/>
               </w:rPr>
@@ -516,16 +543,16 @@
           </w:p>
           <w:p>
             <w:pPr>
-              <w:jc w:val="right"/>
-              <w:rPr>
-                <w:rFonts w:asciiTheme="majorHAnsi" w:hAnsiTheme="majorHAnsi"/>
+              <w:bidi/>
+              <w:rPr>
+                <w:rFonts w:ascii="Arial" w:hAnsi="Arial" w:cs="Arial"/>
                 <w:sz w:val="28"/>
                 <w:szCs w:val="28"/>
               </w:rPr>
             </w:pPr>
             <w:r>
               <w:rPr>
-                <w:rFonts w:asciiTheme="majorHAnsi" w:hAnsiTheme="majorHAnsi" w:cs="Times New Roman"/>
+                <w:rFonts w:ascii="Arial" w:hAnsi="Arial" w:cs="Arial"/>
                 <w:sz w:val="28"/>
                 <w:szCs w:val="28"/>
                 <w:rtl/>
@@ -779,23 +806,18 @@
   </w:p>
   <w:tbl>
     <w:tblPr>
-      <w:tblW w:w="9645" w:type="dxa"/>
+      <w:tblW w:w="5000" w:type="pct"/>
       <w:jc w:val="center"/>
-      <w:tblBorders>
-        <w:top w:val="single" w:sz="4" w:space="0" w:color="000000"/>
-        <w:left w:val="single" w:sz="4" w:space="0" w:color="000000"/>
-        <w:bottom w:val="single" w:sz="4" w:space="0" w:color="000000"/>
-        <w:right w:val="single" w:sz="4" w:space="0" w:color="000000"/>
-        <w:insideH w:val="single" w:sz="4" w:space="0" w:color="000000"/>
-        <w:insideV w:val="single" w:sz="4" w:space="0" w:color="000000"/>
-      </w:tblBorders>
-      <w:tblLayout w:type="fixed"/>
+      <w:tblCellMar>
+        <w:left w:w="0" w:type="dxa"/>
+        <w:right w:w="0" w:type="dxa"/>
+      </w:tblCellMar>
       <w:tblLook w:val="0600" w:firstRow="0" w:lastRow="0" w:firstColumn="0" w:lastColumn="0" w:noHBand="1" w:noVBand="1"/>
     </w:tblPr>
     <w:tblGrid>
-      <w:gridCol w:w="3045"/>
-      <w:gridCol w:w="2835"/>
-      <w:gridCol w:w="3765"/>
+      <w:gridCol w:w="2978"/>
+      <w:gridCol w:w="2979"/>
+      <w:gridCol w:w="2979"/>
     </w:tblGrid>
     <w:tr>
       <w:trPr>
@@ -804,10 +826,7 @@
       </w:trPr>
       <w:tc>
         <w:tcPr>
-          <w:tcW w:w="3045" w:type="dxa"/>
-          <w:tcBorders>
-            <w:right w:val="nil"/>
-          </w:tcBorders>
+          <w:tcW w:w="1666" w:type="pct"/>
           <w:tcMar>
             <w:top w:w="99" w:type="dxa"/>
             <w:left w:w="99" w:type="dxa"/>
@@ -818,6 +837,7 @@
         <w:p>
           <w:pPr>
             <w:widowControl w:val="0"/>
+            <w:jc w:val="both"/>
             <w:rPr>
               <w:sz w:val="16"/>
               <w:szCs w:val="16"/>
@@ -836,6 +856,7 @@
         <w:p>
           <w:pPr>
             <w:widowControl w:val="0"/>
+            <w:jc w:val="both"/>
             <w:rPr>
               <w:sz w:val="16"/>
               <w:szCs w:val="16"/>
@@ -854,39 +875,12 @@
       </w:tc>
       <w:tc>
         <w:tcPr>
-          <w:tcW w:w="2835" w:type="dxa"/>
-          <w:tcBorders>
-            <w:left w:val="nil"/>
-            <w:right w:val="nil"/>
-          </w:tcBorders>
-          <w:tcMar>
-            <w:top w:w="100" w:type="dxa"/>
-            <w:left w:w="100" w:type="dxa"/>
-            <w:bottom w:w="100" w:type="dxa"/>
-            <w:right w:w="100" w:type="dxa"/>
-          </w:tcMar>
+          <w:tcW w:w="1667" w:type="pct"/>
         </w:tcPr>
         <w:p>
           <w:pPr>
             <w:widowControl w:val="0"/>
             <w:jc w:val="center"/>
-            <w:rPr>
-              <w:sz w:val="16"/>
-              <w:szCs w:val="16"/>
-              <w:highlight w:val="white"/>
-            </w:rPr>
-          </w:pPr>
-        </w:p>
-        <w:p>
-          <w:pPr>
-            <w:widowControl w:val="0"/>
-            <w:jc w:val="center"/>
-            <w:rPr>
-              <w:color w:val="002060"/>
-              <w:sz w:val="16"/>
-              <w:szCs w:val="16"/>
-              <w:highlight w:val="white"/>
-            </w:rPr>
           </w:pPr>
           <w:hyperlink r:id="rId1">
             <w:r>
@@ -905,14 +899,17 @@
             <w:widowControl w:val="0"/>
             <w:jc w:val="center"/>
             <w:rPr>
+              <w:color w:val="002060"/>
               <w:sz w:val="16"/>
               <w:szCs w:val="16"/>
               <w:highlight w:val="white"/>
             </w:rPr>
           </w:pPr>
-          <w:hyperlink r:id="rId2">
-            <w:r>
-              <w:rPr>
+          <w:hyperlink r:id="rId2" w:history="1">
+            <w:r>
+              <w:rPr>
+                <w:rStyle w:val="Hyperlink"/>
+                <w:color w:val="FF6666" w:themeColor="accent1"/>
                 <w:sz w:val="16"/>
                 <w:szCs w:val="16"/>
                 <w:highlight w:val="white"/>
@@ -924,10 +921,7 @@
       </w:tc>
       <w:tc>
         <w:tcPr>
-          <w:tcW w:w="3765" w:type="dxa"/>
-          <w:tcBorders>
-            <w:left w:val="nil"/>
-          </w:tcBorders>
+          <w:tcW w:w="1667" w:type="pct"/>
           <w:tcMar>
             <w:top w:w="99" w:type="dxa"/>
             <w:left w:w="99" w:type="dxa"/>
@@ -993,7 +987,7 @@
         <w:p>
           <w:pPr>
             <w:widowControl w:val="0"/>
-            <w:bidi/>
+            <w:jc w:val="right"/>
             <w:rPr>
               <w:sz w:val="16"/>
               <w:szCs w:val="16"/>
@@ -1262,15 +1256,174 @@
 
 <file path=word/header2.xml><?xml version="1.0" encoding="utf-8"?>
 <w:hdr xmlns:wpc="http://schemas.microsoft.com/office/word/2010/wordprocessingCanvas" xmlns:cx="http://schemas.microsoft.com/office/drawing/2014/chartex" xmlns:cx1="http://schemas.microsoft.com/office/drawing/2015/9/8/chartex" xmlns:cx2="http://schemas.microsoft.com/office/drawing/2015/10/21/chartex" xmlns:cx3="http://schemas.microsoft.com/office/drawing/2016/5/9/chartex" xmlns:cx4="http://schemas.microsoft.com/office/drawing/2016/5/10/chartex" xmlns:cx5="http://schemas.microsoft.com/office/drawing/2016/5/11/chartex" xmlns:cx6="http://schemas.microsoft.com/office/drawing/2016/5/12/chartex" xmlns:cx7="http://schemas.microsoft.com/office/drawing/2016/5/13/chartex" xmlns:cx8="http://schemas.microsoft.com/office/drawing/2016/5/14/chartex" xmlns:mc="http://schemas.openxmlformats.org/markup-compatibility/2006" xmlns:aink="http://schemas.microsoft.com/office/drawing/2016/ink" xmlns:am3d="http://schemas.microsoft.com/office/drawing/2017/model3d" xmlns:o="urn:schemas-microsoft-com:office:office" xmlns:oel="http://schemas.microsoft.com/office/2019/extlst" xmlns:r="http://schemas.openxmlformats.org/officeDocument/2006/relationships" xmlns:m="http://schemas.openxmlformats.org/officeDocument/2006/math" xmlns:v="urn:schemas-microsoft-com:vml" xmlns:wp14="http://schemas.microsoft.com/office/word/2010/wordprocessingDrawing" xmlns:wp="http://schemas.openxmlformats.org/drawingml/2006/wordprocessingDrawing" xmlns:w10="urn:schemas-microsoft-com:office:word" xmlns:w="http://schemas.openxmlformats.org/wordprocessingml/2006/main" xmlns:w14="http://schemas.microsoft.com/office/word/2010/wordml" xmlns:w15="http://schemas.microsoft.com/office/word/2012/wordml" xmlns:w16cex="http://schemas.microsoft.com/office/word/2018/wordml/cex" xmlns:w16cid="http://schemas.microsoft.com/office/word/2016/wordml/cid" xmlns:w16="http://schemas.microsoft.com/office/word/2018/wordml" xmlns:w16du="http://schemas.microsoft.com/office/word/2023/wordml/word16du" xmlns:w16sdtdh="http://schemas.microsoft.com/office/word/2020/wordml/sdtdatahash" xmlns:w16sdtfl="http://schemas.microsoft.com/office/word/2024/wordml/sdtformatlock" xmlns:w16se="http://schemas.microsoft.com/office/word/2015/wordml/symex" xmlns:wpg="http://schemas.microsoft.com/office/word/2010/wordprocessingGroup" xmlns:wpi="http://schemas.microsoft.com/office/word/2010/wordprocessingInk" xmlns:wne="http://schemas.microsoft.com/office/word/2006/wordml" xmlns:wps="http://schemas.microsoft.com/office/word/2010/wordprocessingShape" mc:Ignorable="w14 w15 w16se w16cid w16 w16cex w16sdtdh w16sdtfl w16du wp14">
+  <w:tbl>
+    <w:tblPr>
+      <w:tblStyle w:val="TableGrid"/>
+      <w:tblW w:w="5000" w:type="pct"/>
+      <w:tblBorders>
+        <w:top w:val="none" w:sz="0" w:space="0" w:color="auto"/>
+        <w:left w:val="none" w:sz="0" w:space="0" w:color="auto"/>
+        <w:bottom w:val="none" w:sz="0" w:space="0" w:color="auto"/>
+        <w:right w:val="none" w:sz="0" w:space="0" w:color="auto"/>
+        <w:insideH w:val="none" w:sz="0" w:space="0" w:color="auto"/>
+        <w:insideV w:val="none" w:sz="0" w:space="0" w:color="auto"/>
+      </w:tblBorders>
+      <w:tblCellMar>
+        <w:left w:w="0" w:type="dxa"/>
+        <w:right w:w="0" w:type="dxa"/>
+      </w:tblCellMar>
+      <w:tblLook w:val="04A0" w:firstRow="1" w:lastRow="0" w:firstColumn="1" w:lastColumn="0" w:noHBand="0" w:noVBand="1"/>
+    </w:tblPr>
+    <w:tblGrid>
+      <w:gridCol w:w="4468"/>
+      <w:gridCol w:w="4468"/>
+    </w:tblGrid>
+    <w:tr>
+      <w:trPr>
+        <w:trHeight w:val="890"/>
+      </w:trPr>
+      <w:tc>
+        <w:tcPr>
+          <w:tcW w:w="2500" w:type="pct"/>
+        </w:tcPr>
+        <w:p>
+          <w:pPr>
+            <w:tabs>
+              <w:tab w:val="center" w:pos="4680"/>
+              <w:tab w:val="right" w:pos="9360"/>
+            </w:tabs>
+            <w:rPr>
+              <w:color w:val="000000"/>
+              <w:sz w:val="16"/>
+              <w:szCs w:val="16"/>
+              <w:vertAlign w:val="subscript"/>
+            </w:rPr>
+          </w:pPr>
+          <w:r>
+            <w:rPr>
+              <w:noProof/>
+            </w:rPr>
+            <w:drawing>
+              <wp:inline distT="0" distB="0" distL="0" distR="0" wp14:anchorId="05FD00DA" wp14:editId="653F4EA9">
+                <wp:extent cx="1646883" cy="457200"/>
+                <wp:effectExtent l="0" t="0" r="0" b="0"/>
+                <wp:docPr id="3" name="image1.png"/>
+                <wp:cNvGraphicFramePr/>
+                <a:graphic xmlns:a="http://schemas.openxmlformats.org/drawingml/2006/main">
+                  <a:graphicData uri="http://schemas.openxmlformats.org/drawingml/2006/picture">
+                    <pic:pic xmlns:pic="http://schemas.openxmlformats.org/drawingml/2006/picture">
+                      <pic:nvPicPr>
+                        <pic:cNvPr id="0" name="image1.png"/>
+                        <pic:cNvPicPr preferRelativeResize="0"/>
+                      </pic:nvPicPr>
+                      <pic:blipFill rotWithShape="1">
+                        <a:blip r:embed="rId1">
+                          <a:extLst>
+                            <a:ext uri="{28A0092B-C50C-407E-A947-70E740481C1C}">
+                              <a14:useLocalDpi xmlns:a14="http://schemas.microsoft.com/office/drawing/2010/main" val="0"/>
+                            </a:ext>
+                          </a:extLst>
+                        </a:blip>
+                        <a:srcRect l="10875" t="29752" b="30578"/>
+                        <a:stretch>
+                          <a:fillRect/>
+                        </a:stretch>
+                      </pic:blipFill>
+                      <pic:spPr bwMode="auto">
+                        <a:xfrm>
+                          <a:off x="0" y="0"/>
+                          <a:ext cx="1646883" cy="457200"/>
+                        </a:xfrm>
+                        <a:prstGeom prst="rect">
+                          <a:avLst/>
+                        </a:prstGeom>
+                        <a:ln>
+                          <a:noFill/>
+                        </a:ln>
+                        <a:extLst>
+                          <a:ext uri="{53640926-AAD7-44D8-BBD7-CCE9431645EC}">
+                            <a14:shadowObscured xmlns:a14="http://schemas.microsoft.com/office/drawing/2010/main"/>
+                          </a:ext>
+                        </a:extLst>
+                      </pic:spPr>
+                    </pic:pic>
+                  </a:graphicData>
+                </a:graphic>
+              </wp:inline>
+            </w:drawing>
+          </w:r>
+        </w:p>
+      </w:tc>
+      <w:tc>
+        <w:tcPr>
+          <w:tcW w:w="2500" w:type="pct"/>
+        </w:tcPr>
+        <w:p>
+          <w:pPr>
+            <w:tabs>
+              <w:tab w:val="center" w:pos="4680"/>
+              <w:tab w:val="right" w:pos="9360"/>
+            </w:tabs>
+            <w:bidi/>
+            <w:rPr>
+              <w:color w:val="000000"/>
+              <w:sz w:val="16"/>
+              <w:szCs w:val="16"/>
+              <w:vertAlign w:val="subscript"/>
+            </w:rPr>
+          </w:pPr>
+          <w:r>
+            <w:rPr>
+              <w:noProof/>
+            </w:rPr>
+            <w:drawing>
+              <wp:inline distT="114300" distB="114300" distL="114300" distR="114300" wp14:anchorId="2B74FF51" wp14:editId="42739B9F">
+                <wp:extent cx="267891" cy="300038"/>
+                <wp:effectExtent l="0" t="0" r="0" b="0"/>
+                <wp:docPr id="4" name="image2.png"/>
+                <wp:cNvGraphicFramePr/>
+                <a:graphic xmlns:a="http://schemas.openxmlformats.org/drawingml/2006/main">
+                  <a:graphicData uri="http://schemas.openxmlformats.org/drawingml/2006/picture">
+                    <pic:pic xmlns:pic="http://schemas.openxmlformats.org/drawingml/2006/picture">
+                      <pic:nvPicPr>
+                        <pic:cNvPr id="0" name="image2.png"/>
+                        <pic:cNvPicPr preferRelativeResize="0"/>
+                      </pic:nvPicPr>
+                      <pic:blipFill>
+                        <a:blip r:embed="rId2"/>
+                        <a:srcRect/>
+                        <a:stretch>
+                          <a:fillRect/>
+                        </a:stretch>
+                      </pic:blipFill>
+                      <pic:spPr>
+                        <a:xfrm>
+                          <a:off x="0" y="0"/>
+                          <a:ext cx="267891" cy="300038"/>
+                        </a:xfrm>
+                        <a:prstGeom prst="rect">
+                          <a:avLst/>
+                        </a:prstGeom>
+                        <a:ln/>
+                      </pic:spPr>
+                    </pic:pic>
+                  </a:graphicData>
+                </a:graphic>
+              </wp:inline>
+            </w:drawing>
+          </w:r>
+        </w:p>
+      </w:tc>
+    </w:tr>
+  </w:tbl>
   <w:p>
     <w:pPr>
       <w:tabs>
+        <w:tab w:val="left" w:pos="3125"/>
         <w:tab w:val="center" w:pos="4680"/>
         <w:tab w:val="right" w:pos="9360"/>
       </w:tabs>
-      <w:spacing w:after="800" w:line="240" w:lineRule="auto"/>
-      <w:ind w:left="720"/>
-      <w:jc w:val="right"/>
+      <w:spacing w:after="0" w:line="240" w:lineRule="auto"/>
       <w:rPr>
         <w:color w:val="000000"/>
         <w:sz w:val="16"/>
@@ -1278,94 +1431,6 @@
         <w:vertAlign w:val="subscript"/>
       </w:rPr>
     </w:pPr>
-    <w:r>
-      <w:rPr>
-        <w:noProof/>
-      </w:rPr>
-      <w:drawing>
-        <wp:inline distT="114300" distB="114300" distL="114300" distR="114300" wp14:anchorId="2E19B55C" wp14:editId="2B4F5401">
-          <wp:extent cx="267891" cy="300038"/>
-          <wp:effectExtent l="0" t="0" r="0" b="0"/>
-          <wp:docPr id="4" name="image2.png"/>
-          <wp:cNvGraphicFramePr/>
-          <a:graphic xmlns:a="http://schemas.openxmlformats.org/drawingml/2006/main">
-            <a:graphicData uri="http://schemas.openxmlformats.org/drawingml/2006/picture">
-              <pic:pic xmlns:pic="http://schemas.openxmlformats.org/drawingml/2006/picture">
-                <pic:nvPicPr>
-                  <pic:cNvPr id="0" name="image2.png"/>
-                  <pic:cNvPicPr preferRelativeResize="0"/>
-                </pic:nvPicPr>
-                <pic:blipFill>
-                  <a:blip r:embed="rId1"/>
-                  <a:srcRect/>
-                  <a:stretch>
-                    <a:fillRect/>
-                  </a:stretch>
-                </pic:blipFill>
-                <pic:spPr>
-                  <a:xfrm>
-                    <a:off x="0" y="0"/>
-                    <a:ext cx="267891" cy="300038"/>
-                  </a:xfrm>
-                  <a:prstGeom prst="rect">
-                    <a:avLst/>
-                  </a:prstGeom>
-                  <a:ln/>
-                </pic:spPr>
-              </pic:pic>
-            </a:graphicData>
-          </a:graphic>
-        </wp:inline>
-      </w:drawing>
-    </w:r>
-    <w:r>
-      <w:rPr>
-        <w:noProof/>
-      </w:rPr>
-      <w:drawing>
-        <wp:anchor distT="114300" distB="114300" distL="114300" distR="114300" simplePos="0" relativeHeight="251658240" behindDoc="0" locked="0" layoutInCell="1" hidden="0" allowOverlap="1" wp14:anchorId="1D566C14" wp14:editId="177CFA35">
-          <wp:simplePos x="0" y="0"/>
-          <wp:positionH relativeFrom="column">
-            <wp:posOffset>-247648</wp:posOffset>
-          </wp:positionH>
-          <wp:positionV relativeFrom="paragraph">
-            <wp:posOffset>3</wp:posOffset>
-          </wp:positionV>
-          <wp:extent cx="1847850" cy="457200"/>
-          <wp:effectExtent l="0" t="0" r="0" b="0"/>
-          <wp:wrapNone/>
-          <wp:docPr id="3" name="image1.png"/>
-          <wp:cNvGraphicFramePr/>
-          <a:graphic xmlns:a="http://schemas.openxmlformats.org/drawingml/2006/main">
-            <a:graphicData uri="http://schemas.openxmlformats.org/drawingml/2006/picture">
-              <pic:pic xmlns:pic="http://schemas.openxmlformats.org/drawingml/2006/picture">
-                <pic:nvPicPr>
-                  <pic:cNvPr id="0" name="image1.png"/>
-                  <pic:cNvPicPr preferRelativeResize="0"/>
-                </pic:nvPicPr>
-                <pic:blipFill>
-                  <a:blip r:embed="rId2"/>
-                  <a:srcRect t="29752" b="30578"/>
-                  <a:stretch>
-                    <a:fillRect/>
-                  </a:stretch>
-                </pic:blipFill>
-                <pic:spPr>
-                  <a:xfrm>
-                    <a:off x="0" y="0"/>
-                    <a:ext cx="1847850" cy="457200"/>
-                  </a:xfrm>
-                  <a:prstGeom prst="rect">
-                    <a:avLst/>
-                  </a:prstGeom>
-                  <a:ln/>
-                </pic:spPr>
-              </pic:pic>
-            </a:graphicData>
-          </a:graphic>
-        </wp:anchor>
-      </w:drawing>
-    </w:r>
   </w:p>
 </w:hdr>
 </file>
@@ -2076,6 +2141,18 @@
       </w:tblBorders>
     </w:tblPr>
   </w:style>
+  <w:style w:type="character" w:styleId="UnresolvedMention">
+    <w:name w:val="Unresolved Mention"/>
+    <w:basedOn w:val="DefaultParagraphFont"/>
+    <w:uiPriority w:val="99"/>
+    <w:semiHidden/>
+    <w:unhideWhenUsed/>
+    <w:rsid w:val="00946966"/>
+    <w:rPr>
+      <w:color w:val="605E5C"/>
+      <w:shd w:val="clear" w:color="auto" w:fill="E1DFDD"/>
+    </w:rPr>
+  </w:style>
 </w:styles>
 </file>
 
@@ -2340,28 +2417,28 @@
 </file>
 
 <file path=customXml/item1.xml><?xml version="1.0" encoding="utf-8"?>
+<b:Sources xmlns:b="http://schemas.openxmlformats.org/officeDocument/2006/bibliography" xmlns="http://schemas.openxmlformats.org/officeDocument/2006/bibliography" SelectedStyle="\APASixthEditionOfficeOnline.xsl" StyleName="APA" Version="6"/>
+</file>
+
+<file path=customXml/item2.xml><?xml version="1.0" encoding="utf-8"?>
 <go:gDocsCustomXmlDataStorage xmlns:go="http://customooxmlschemas.google.com/" xmlns:r="http://schemas.openxmlformats.org/officeDocument/2006/relationships">
   <go:docsCustomData xmlns:go="http://customooxmlschemas.google.com/" roundtripDataSignature="AMtx7mgWdI4X2DYlJXoZ2AbD2OiARMEUcw==">AMUW2mU1nMb0gJWsumEHDtyTF5mCYJ87Nn47EQ4BhMsyC8pDB+lDO+D/ZjwSCY8whE8rHCugv9Tbzmq0PYFT1OySZuWiZhViTI4O1YbXI41sy7LeVNK90ySdkzIGTDU2qEqdzwkvHRx5</go:docsCustomData>
 </go:gDocsCustomXmlDataStorage>
 </file>
 
-<file path=customXml/item2.xml><?xml version="1.0" encoding="utf-8"?>
-<b:Sources xmlns:b="http://schemas.openxmlformats.org/officeDocument/2006/bibliography" xmlns="http://schemas.openxmlformats.org/officeDocument/2006/bibliography" SelectedStyle="\APASixthEditionOfficeOnline.xsl" StyleName="APA" Version="6"/>
+<file path=customXml/itemProps1.xml><?xml version="1.0" encoding="utf-8"?>
+<ds:datastoreItem xmlns:ds="http://schemas.openxmlformats.org/officeDocument/2006/customXml" ds:itemID="{5DE59D52-DDD7-40F2-9F32-60C7A0D02AB1}">
+  <ds:schemaRefs>
+    <ds:schemaRef ds:uri="http://schemas.openxmlformats.org/officeDocument/2006/bibliography"/>
+  </ds:schemaRefs>
+</ds:datastoreItem>
 </file>
 
-<file path=customXml/itemProps1.xml><?xml version="1.0" encoding="utf-8"?>
+<file path=customXml/itemProps2.xml><?xml version="1.0" encoding="utf-8"?>
 <ds:datastoreItem xmlns:ds="http://schemas.openxmlformats.org/officeDocument/2006/customXml" ds:itemID="{11111111-1234-1234-1234-123412341234}">
   <ds:schemaRefs>
     <ds:schemaRef ds:uri="http://customooxmlschemas.google.com/"/>
     <ds:schemaRef ds:uri="http://schemas.openxmlformats.org/officeDocument/2006/relationships"/>
   </ds:schemaRefs>
 </ds:datastoreItem>
-</file>
-
-<file path=customXml/itemProps2.xml><?xml version="1.0" encoding="utf-8"?>
-<ds:datastoreItem xmlns:ds="http://schemas.openxmlformats.org/officeDocument/2006/customXml" ds:itemID="{5DE59D52-DDD7-40F2-9F32-60C7A0D02AB1}">
-  <ds:schemaRefs>
-    <ds:schemaRef ds:uri="http://schemas.openxmlformats.org/officeDocument/2006/bibliography"/>
-  </ds:schemaRefs>
-</ds:datastoreItem>
 </file>
</xml_diff>